<commit_message>
haven't fixed the footnote issue, but all the footnotes are in for the intro
</commit_message>
<xml_diff>
--- a/_book/Buchanan-Justification.docx
+++ b/_book/Buchanan-Justification.docx
@@ -207,7 +207,13 @@
         <w:pStyle w:val="BodyText"/>
       </w:pPr>
       <w:r>
-        <w:t xml:space="preserve">Dr. J. H. Newman, in his 'Lectures on Justification,' refers cursorily to the treatises of O'Brien and Faber, but offers no formal reply to them, otherwise than by expounding and attempting to establish his own theory, which is substantially the same, in its fundamental principle, with those of Bull, Knox, and Trent, although it is intended to be a middle way between the Protestant and the Popish doctrines. It was ably answered by Dr. James Bennett and others. Dr. Newman was then a minister of the Church of England, and is now a priest of the Church of Rome. This is of itself a significant indication of the tendency of the views which he had promulgated in the 'Tracts for the Times;' and it is deeply instructive to learn this additional fact, which is expressly stated in his recent 'Apology,' that in early life, and at what he still believes to have been the period of his conversion, he came under the influence of 'a definite creed,' and 'received impressions which have never been effaced or obscured,'—that he learned his first lessons in 'the school of Calvin,'—that the writer who made the deepest impression on his mind, and to whom, he says, '(humanly speaking) I almost owe my soul,' was Thomas Scott, the commentator,—that he admired the writings of Romaine, and 'hung upon the lips of Daniel Wilson;' yet all this Evangelical, and even Calvinistic, teaching has resulted in his renouncing the Protestant, and preferring the Romish, doctrine of a sinner's acceptance in the sight of God. (3)</w:t>
+        <w:t xml:space="preserve">Dr. J. H. Newman, in his 'Lectures on Justification,' refers cursorily to the treatises of O'Brien and Faber, but offers no formal reply to them, otherwise than by expounding and attempting to establish his own theory, which is substantially the same, in its fundamental principle, with those of Bull, Knox, and Trent, although it is intended to be a middle way between the Protestant and the Popish doctrines. It was ably answered by Dr. James Bennett and others. Dr. Newman was then a minister of the Church of England, and is now a priest of the Church of Rome. This is of itself a significant indication of the tendency of the views which he had promulgated in the 'Tracts for the Times;' and it is deeply instructive to learn this additional fact, which is expressly stated in his recent 'Apology,' that in early life, and at what he still believes to have been the period of his conversion, he came under the influence of 'a definite creed,' and 'received impressions which have never been effaced or obscured,'—that he learned his first lessons in 'the school of Calvin,'—that the writer who made the deepest impression on his mind, and to whom, he says, '(humanly speaking) I almost owe my soul,' was Thomas Scott, the commentator,—that he admired the writings of Romaine, and 'hung upon the lips of Daniel Wilson;' yet all this Evangelical, and even Calvinistic, teaching has resulted in his renouncing the Protestant, and preferring the Romish, doctrine of a sinner's acceptance in the sight of God.</w:t>
+      </w:r>
+      <w:r>
+        <w:rPr>
+          <w:rStyle w:val="FootnoteReference"/>
+        </w:rPr>
+        <w:footnoteReference w:id="24"/>
       </w:r>
     </w:p>
     <w:p>
@@ -215,7 +221,13 @@
         <w:pStyle w:val="BodyText"/>
       </w:pPr>
       <w:r>
-        <w:t xml:space="preserve">This is only one specimen, selected from among many which might be mentioned, of a process which has been going on extensively for years past, in certain circles of society, and which, whether it results in avowed Romanism, or stops short at some intermediate stage, indicates, with sufficient clearness, an uneasy restlessness of mind, arising partly from some sense of sin, but also from superficial views of men's guilt and helplessness as sinners, and partly from inadequate apprehensions of the nature, value, and efficacy of the remedy which is provided for them in the Gospel. Hence the necessity of expounding anew, in these critical times, and that, too, for the benefit of Evangelical Protestants themselves, the full meaning, and the scriptural proofs, of the cardinal doctrine of the Gospel,—the doctrine of a full and free Justification, by grace, through faith in Christ alone. It is true that the writings to which I have referred, may be confined, in the first instance, to the educated classes, and may not directly affect the great body of the Protestant community; but, not to speak of the inevitable influence which, in this age of general literature, minds of high culture will ever exercise on popular opinion, it must never be forgotten that there is a deeper and more fertile source of error on this subject than false teaching from without,—it has an ally and an accomplice within; for there is profound truth in the memorable saying of Robert Trail: 'There is not a minister that dealeth seriously with the souls of men, but he finds an Arminian scheme of justification in every unrenewed heart.' (4)</w:t>
+        <w:t xml:space="preserve">This is only one specimen, selected from among many which might be mentioned, of a process which has been going on extensively for years past, in certain circles of society, and which, whether it results in avowed Romanism, or stops short at some intermediate stage, indicates, with sufficient clearness, an uneasy restlessness of mind, arising partly from some sense of sin, but also from superficial views of men's guilt and helplessness as sinners, and partly from inadequate apprehensions of the nature, value, and efficacy of the remedy which is provided for them in the Gospel. Hence the necessity of expounding anew, in these critical times, and that, too, for the benefit of Evangelical Protestants themselves, the full meaning, and the scriptural proofs, of the cardinal doctrine of the Gospel,—the doctrine of a full and free Justification, by grace, through faith in Christ alone. It is true that the writings to which I have referred, may be confined, in the first instance, to the educated classes, and may not directly affect the great body of the Protestant community; but, not to speak of the inevitable influence which, in this age of general literature, minds of high culture will ever exercise on popular opinion, it must never be forgotten that there is a deeper and more fertile source of error on this subject than false teaching from without,—it has an ally and an accomplice within; for there is profound truth in the memorable saying of Robert Trail: 'There is not a minister that dealeth seriously with the souls of men, but he finds an Arminian scheme of justification in every unrenewed heart.'</w:t>
+      </w:r>
+      <w:r>
+        <w:rPr>
+          <w:rStyle w:val="FootnoteReference"/>
+        </w:rPr>
+        <w:footnoteReference w:id="25"/>
       </w:r>
     </w:p>
     <w:p>
@@ -268,9 +280,11 @@
       <w:r>
         <w:t xml:space="preserve">The personal experience of the Reformers throws much light on the origin, and causes, of the Reformation.</w:t>
       </w:r>
-      <w:r>
-        <w:t xml:space="preserve"> </w:t>
-      </w:r>
+    </w:p>
+    <w:p>
+      <w:pPr>
+        <w:pStyle w:val="FootnoteText"/>
+      </w:pPr>
       <w:r>
         <w:t xml:space="preserve">“</w:t>
       </w:r>
@@ -419,6 +433,106 @@
       </w:pPr>
       <w:r>
         <w:t xml:space="preserve">'When the Gospel lifted up its voice in the days of the Reformation, the people listened. It spoke to them—of God, Sin, Condemnation, Pardon, Everlasting Life,—in a word, of Christ. The human soul discovered that this was what it wanted; and was touched, captivated, and finally renewed.'—D'Aubigné, History of the Reformation in the Time of Calvin, vol. ii. p. 399. See also p. 583.</w:t>
+      </w:r>
+    </w:p>
+  </w:footnote>
+  <w:footnote w:id="24">
+    <w:p>
+      <w:pPr>
+        <w:pStyle w:val="FootnoteText"/>
+      </w:pPr>
+      <w:r>
+        <w:rPr>
+          <w:rStyle w:val="FootnoteReference"/>
+        </w:rPr>
+        <w:footnoteRef/>
+      </w:r>
+      <w:r>
+        <w:t xml:space="preserve"> </w:t>
+      </w:r>
+      <w:r>
+        <w:t xml:space="preserve">The titles of the works mentioned in the text, and the editions of them which will be referred to, are the following:—</w:t>
+      </w:r>
+      <w:r>
+        <w:t xml:space="preserve"> </w:t>
+      </w:r>
+      <w:r>
+        <w:t xml:space="preserve">'Remains of Alex. Knox, Esq.,' in 4 vols. 8vo, 1834.</w:t>
+      </w:r>
+    </w:p>
+    <w:p>
+      <w:pPr>
+        <w:pStyle w:val="FootnoteText"/>
+      </w:pPr>
+      <w:r>
+        <w:t xml:space="preserve">'Thirty Years' Correspondence between Bishop Jebb and Mr. Knox,' 2 vols. 8vo, 1834.</w:t>
+      </w:r>
+    </w:p>
+    <w:p>
+      <w:pPr>
+        <w:pStyle w:val="FootnoteText"/>
+      </w:pPr>
+      <w:r>
+        <w:t xml:space="preserve">Bishop O'Brien, 'Essays on the Nature and Effects of Faith,' 2d Edition, 1862.</w:t>
+      </w:r>
+    </w:p>
+    <w:p>
+      <w:pPr>
+        <w:pStyle w:val="FootnoteText"/>
+      </w:pPr>
+      <w:r>
+        <w:t xml:space="preserve">Geo. Stanley Faber, 'The Primitive Doctrine of Justification,' 2d Edition, 1839.</w:t>
+      </w:r>
+    </w:p>
+    <w:p>
+      <w:pPr>
+        <w:pStyle w:val="FootnoteText"/>
+      </w:pPr>
+      <w:r>
+        <w:t xml:space="preserve">Dr. J. H. Newman, 'Lectures on Justification,' 2d Edition, 1840.</w:t>
+      </w:r>
+    </w:p>
+    <w:p>
+      <w:pPr>
+        <w:pStyle w:val="FootnoteText"/>
+      </w:pPr>
+      <w:r>
+        <w:t xml:space="preserve">Dr. James Bennett, 'Justification as Revealed in Scripture, in opposition to the Council of Trent, and Mr. Newman's Lectures,' 8vo, 1840. Dr. Bennett had previously published a volume entitled, 'The Theology of the Early Christian Church,' being the Eighth Series of the Congregational Lecture,—New edition, 1855,—which touches on the subject of Justification, pp. 118–132, and has a direct bearing on the question whether the Protestant doctrine is a novelty which arose in the sixteenth century.</w:t>
+      </w:r>
+    </w:p>
+    <w:p>
+      <w:pPr>
+        <w:pStyle w:val="FootnoteText"/>
+      </w:pPr>
+      <w:r>
+        <w:t xml:space="preserve">Griffith's 'Reply to Dr. Newman's Lectures,' commended by Bishop Daniel Wilson, has not come into my hands. Bateman, 'Life of Bishop Wilson,' p. 357.</w:t>
+      </w:r>
+    </w:p>
+    <w:p>
+      <w:pPr>
+        <w:pStyle w:val="FootnoteText"/>
+      </w:pPr>
+      <w:r>
+        <w:t xml:space="preserve">Dr. J. H. Newman, 'Apologia pro Vita Sua,' 1864.</w:t>
+      </w:r>
+    </w:p>
+  </w:footnote>
+  <w:footnote w:id="25">
+    <w:p>
+      <w:pPr>
+        <w:pStyle w:val="FootnoteText"/>
+      </w:pPr>
+      <w:r>
+        <w:rPr>
+          <w:rStyle w:val="FootnoteReference"/>
+        </w:rPr>
+        <w:footnoteRef/>
+      </w:r>
+      <w:r>
+        <w:t xml:space="preserve"> </w:t>
+      </w:r>
+      <w:r>
+        <w:t xml:space="preserve">Robert Traill (of London), 'A Vindication of the Protestant Doctrine of Justification,' Works, vol. i. p. 321. Reprinted by the Free Church Committee on Cheap Publications.</w:t>
       </w:r>
     </w:p>
   </w:footnote>

</xml_diff>

<commit_message>
Added some formatting and a scriptural reference
</commit_message>
<xml_diff>
--- a/_book/Buchanan-Justification.docx
+++ b/_book/Buchanan-Justification.docx
@@ -125,7 +125,37 @@
         <w:pStyle w:val="BodyText"/>
       </w:pPr>
       <w:r>
-        <w:t xml:space="preserve">But apart from this, and looking to the character of our current literature, may it not be said that, to a large class of minds in the present age, nothing could well be more new than the old Theology of the Reformation? The Gospel is older than Luther; but, to every succeeding generation, it is still new,—good news from God,—as fresh now as when it first sprung from the fountain of Inspiration. It was new to ourselves,—surprising, startling, and affecting us strangely, as if it were almost too good to be true,—when it first shone, like a beam of heaven's own light, into our dark and troubled spirits, and shed abroad 'a peace which passeth all understanding.' It will be equally new to our children, and our children's children, when they come to know that they have sins to be forgiven, and souls to be saved; and to the last sinner who is convinced and converted on the earth, it will still be as 'good tidings from a far country,'—as 'cold water to a thirsty soul.' It can never become old or obsolete, for this obvious reason, that while it is 'the everlasting Gospel,' and, as such, like its Author, unchangeable,—'the same yesterday, and to-day, and for ever,'—yet it comes into contact, in every succeeding age, with new minds, who are ignorant of it, but need it, and can find no peace without it; and when they receive it as 'a faithful saying, and worthy of all acceptation, that Christ came into the world to save sinners,' they will learn from their own experience that the old truth is still the germ of 'a new creation'—the spring of a new life, a new peace, a new hope, a new spiritual existence, to which they were utter strangers before.</w:t>
+        <w:t xml:space="preserve">But apart from this, and looking to the character of our current literature, may it not be said that, to a large class of minds in the present age, nothing could well be more</w:t>
+      </w:r>
+      <w:r>
+        <w:t xml:space="preserve"> </w:t>
+      </w:r>
+      <w:r>
+        <w:rPr>
+          <w:i/>
+        </w:rPr>
+        <w:t xml:space="preserve">new</w:t>
+      </w:r>
+      <w:r>
+        <w:t xml:space="preserve"> </w:t>
+      </w:r>
+      <w:r>
+        <w:t xml:space="preserve">than the</w:t>
+      </w:r>
+      <w:r>
+        <w:t xml:space="preserve"> </w:t>
+      </w:r>
+      <w:r>
+        <w:rPr>
+          <w:i/>
+        </w:rPr>
+        <w:t xml:space="preserve">old</w:t>
+      </w:r>
+      <w:r>
+        <w:t xml:space="preserve"> </w:t>
+      </w:r>
+      <w:r>
+        <w:t xml:space="preserve">Theology of the Reformation? The Gospel is older than Luther; but, to every succeeding generation, it is still new,—good news from God,—as fresh now as when it first sprung from the fountain of Inspiration. It was new to ourselves,—surprising, startling, and affecting us strangely, as if it were almost too good to be true,—when it first shone, like a beam of heaven's own light, into our dark and troubled spirits, and shed abroad 'a peace which passeth all understanding.' It will be equally new to our children, and our children's children, when they come to know that they have sins to be forgiven, and souls to be saved; and to the last sinner who is convinced and converted on the earth, it will still be as 'good tidings from a far country,'—as 'cold water to a thirsty soul.' It can never become old or obsolete, for this obvious reason, that while it is 'the everlasting Gospel,' and, as such, like its Author, unchangeable,—'the same yesterday, and to-day, and for ever,'—yet it comes into contact, in every succeeding age, with new minds, who are ignorant of it, but need it, and can find no peace without it; and when they receive it as 'a faithful saying, and worthy of all acceptation, that Christ came into the world to save sinners,' they will learn from their own experience that the old truth is still the germ of 'a new creation'—the spring of a new life, a new peace, a new hope, a new spiritual existence, to which they were utter strangers before.</w:t>
       </w:r>
     </w:p>
     <w:p>
@@ -133,7 +163,22 @@
         <w:pStyle w:val="BodyText"/>
       </w:pPr>
       <w:r>
-        <w:t xml:space="preserve">There are many, even in Protestant communities, who have long been familiar with the sound of the Gospel, to whom this inward sense of it, in its application to their own souls, would be nothing less than a new spiritual revelation. The doctrine of Justification, by grace, through faith in Christ, is the old doctrine of the Reformation, and the still older doctrine of the Gospel; yet the vivid apprehension of its meaning, and the cordial reception of its truth, must be a new thing in the experience of every one, when he is first enabled to realize and to believe it. The free pardon of all sin, and a sure title to eternal life, conferred by the mere grace of God, and resting solely on the redemption and righteousness of the Lord Jesus Christ,—this, as the actual and immediate privilege of every sinner, on the instant when he begins to rely on Christ alone for salvation, as He is offered to him individually in the Gospel,—may come home, with all the freshness of new truth, even to many who bear the Christian name; and a realizing sense of them, in the conscious experience of their own souls, will be the best safeguard against the prevailing errors of the times, and the danger to which so many are at this moment exposed, of being 'tossed about with every wind of doctrine.'</w:t>
+        <w:t xml:space="preserve">There are many, even in Protestant communities, who have long been familiar with the sound of the Gospel, to whom this inward sense of it, in its application to their own souls, would be nothing less than a new spiritual revelation. The doctrine of Justification, by grace, through faith in Christ, is the old doctrine of the Reformation, and the still older doctrine of the Gospel; yet the vivid apprehension of its meaning, and the cordial reception of its truth, must be a new thing in the experience of every one, when he is first enabled to realize and to believe it. The free pardon of all sin, and a sure title to eternal life, conferred by the mere grace of God, and resting solely on the redemption and righteousness of the Lord Jesus Christ,—this, as the actual and immediate privilege of every sinner, on the instant when he begins to rely on Christ alone for salvation, as He is offered to</w:t>
+      </w:r>
+      <w:r>
+        <w:t xml:space="preserve"> </w:t>
+      </w:r>
+      <w:r>
+        <w:rPr>
+          <w:i/>
+        </w:rPr>
+        <w:t xml:space="preserve">him</w:t>
+      </w:r>
+      <w:r>
+        <w:t xml:space="preserve"> </w:t>
+      </w:r>
+      <w:r>
+        <w:t xml:space="preserve">individually in the Gospel,—may come home, with all the freshness of new truth, even to many who bear the Christian name; and a realizing sense of them, in the conscious experience of their own souls, will be the best safeguard against the prevailing errors of the times, and the danger to which so many are at this moment exposed, of being 'tossed about with every wind of doctrine.'</w:t>
       </w:r>
     </w:p>
     <w:p>
@@ -199,7 +244,22 @@
         <w:pStyle w:val="BodyText"/>
       </w:pPr>
       <w:r>
-        <w:t xml:space="preserve">Within the last thirty years, several writers of unquestionable ability and learning, belonging at the time to the United Church of England and Ireland, have come prominently forward as uncompromising opponents of the Protestant, and zealous advocates or apologists for the essential principle of the Popish, doctrine on this subject. The first in order was a layman, but with a bishop as his coadjutor—Mr. Knox of Dublin,—at one time private secretary to Lord Castlereagh, then Viceroy of Ireland, and all along the friend and correspondent of Wilberforce, John Wesley, and Hannah More, whose 'Correspondence' during thirty years with Dr. Jebb, Bishop of Limerick, and also his 'Remains,' derive their chief interest from the zeal with which he opposes the doctrine of a Forensic Justification, and seeks to substitute for it that of a Moral Justification by our own inherent righteousness; a doctrine which is identical, in its radical and distinctive principle, with that of the Church of Rome. A seasonable antidote to some of the errors, which were thus sought to be revived in the Protestant Church, was supplied by Dr. O'Brien, now Bishop of Ossory, in a work on 'The Nature and Effects of Faith;' but it was directed, in the first instance, against the doctrine of Bishop Bull, which made our justification to rest on faith and works conjointly; and it was only in the second edition, published with many enlargements, after an interval of more than twenty years, that the special views of Mr. Knox were fully examined and criticised. Another valuable work appeared by George Stanley Faber, partly prepared on his own spontaneous motion, and partly called forth by a personal appeal addressed to him by the Editor of the two concluding volumes of Knox's 'Remains,' that he should throw the shield of his authority over the new views, by bringing his great learning to bear on the establishment of the historical fact, asserted by Knox, that the doctrine of Forensic Justification was a novelty introduced by the Reformation, and that it had no place in the genuine remains of Catholic Antiquity. The appeal was responded to, but in a style which must have surprised and disappointed its too sanguine author; for Faber's answer is a thorough vindication of the Protestant doctrine, and the conclusion at which he arrives, in regard alike to the schemes of Bull, Knox, and Trent, is, that 'not a vestige of any one of them can be discovered in the writings of Ecclesiastical Antiquity,'—a conclusion which is considerably stronger, as it appears to me, than is either warranted by the facts of the case, or necessary for the vindication of Protestant truth. His statement of the Protestant doctrine, and his proof of its having been taught by some of the Fathers, are highly-satisfactory; but his conclusion, as thus stated, is utterly untenable, and need not be adopted by any one who does not hold that the unanimous consent of the Fathers is necessary to verify any article of faith. Let any one read 'Ancient Christianity,' by Isaac Taylor, and he can scarcely fail to be convinced that much grievous error, affecting both the doctrine and the worship of the Church, had crept in before the close of the second century, and that it is to be found, mixed with many precious truths, in the writings of the most esteemed Fathers. Indeed, the germ of it existed even in the primitive Church.</w:t>
+        <w:t xml:space="preserve">Within the last thirty years, several writers of unquestionable ability and learning, belonging at the time to the United Church of England and Ireland, have come prominently forward as uncompromising opponents of the Protestant, and zealous advocates or apologists for the essential principle of the Popish, doctrine on this subject. The first in order was a layman, but with a bishop as his coadjutor—Mr. Knox of Dublin,—at one time private secretary to Lord Castlereagh, then Viceroy of Ireland, and all along the friend and correspondent of Wilberforce, John Wesley, and Hannah More, whose 'Correspondence' during thirty years with Dr. Jebb, Bishop of Limerick, and also his 'Remains,' derive their chief interest from the zeal with which he opposes the doctrine of a Forensic Justification, and seeks to substitute for it that of a Moral Justification by our own inherent righteousness; a doctrine which is identical, in its radical and distinctive principle, with that of the Church of Rome. A seasonable antidote to some of the errors, which were thus sought to be revived in the Protestant Church, was supplied by Dr. O'Brien, now Bishop of Ossory, in a work on 'The Nature and Effects of Faith;' but it was directed, in the first instance, against the doctrine of Bishop Bull, which made our justification to rest on faith and works conjointly; and it was only in the second edition, published with many enlargements, after an interval of more than twenty years, that the special views of Mr. Knox were fully examined and criticised. Another valuable work appeared by George Stanley Faber, partly prepared on his own spontaneous motion, and partly called forth by a personal appeal addressed to him by the Editor of the two concluding volumes of Knox's 'Remains,' that he should throw the shield of his authority over the new views, by bringing his great learning to bear on the establishment of the historical fact, asserted by Knox, that the doctrine of Forensic Justification was a novelty introduced by the Reformation, and that it had no place in the genuine remains of Catholic Antiquity. The appeal was responded to, but in a style which must have surprised and disappointed its too sanguine author; for Faber's answer is a thorough vindication of the Protestant doctrine, and the conclusion at which he arrives, in regard alike to the schemes of Bull, Knox, and Trent, is, that 'not a vestige of any one of them can be discovered in the writings of Ecclesiastical Antiquity,'—a conclusion which is considerably stronger, as it appears to me, than is either warranted by the facts of the case, or necessary for the vindication of Protestant truth. His statement of the Protestant doctrine, and his proof of its having been taught by</w:t>
+      </w:r>
+      <w:r>
+        <w:t xml:space="preserve"> </w:t>
+      </w:r>
+      <w:r>
+        <w:rPr>
+          <w:i/>
+        </w:rPr>
+        <w:t xml:space="preserve">some</w:t>
+      </w:r>
+      <w:r>
+        <w:t xml:space="preserve"> </w:t>
+      </w:r>
+      <w:r>
+        <w:t xml:space="preserve">of the Fathers, are highly-satisfactory; but his conclusion, as thus stated, is utterly untenable, and need not be adopted by any one who does not hold that the unanimous consent of the Fathers is necessary to verify any article of faith. Let any one read 'Ancient Christianity,' by Isaac Taylor, and he can scarcely fail to be convinced that much grievous error, affecting both the doctrine and the worship of the Church, had crept in before the close of the second century, and that it is to be found, mixed with many precious truths, in the writings of the most esteemed Fathers. Indeed, the germ of it existed even in the primitive Church. (2 Thess. 2:7; 1 John 4:3)</w:t>
       </w:r>
     </w:p>
     <w:p>

</xml_diff>